<commit_message>
Updated report with new search
</commit_message>
<xml_diff>
--- a/outputs/taules.docx
+++ b/outputs/taules.docx
@@ -6813,6 +6813,7 @@
     <w:altChunk r:id="rId11"/>
     <w:altChunk r:id="rId12"/>
     <w:altChunk r:id="rId13"/>
+    <w:altChunk r:id="rId14"/>
     <w:p>
       <w:pPr>
         <w:pStyle w:val="Normal"/>
@@ -6836,7 +6837,7 @@
                     </pic:cNvPicPr>
                   </pic:nvPicPr>
                   <pic:blipFill>
-                    <a:blip cstate="print" r:embed="rId14"/>
+                    <a:blip cstate="print" r:embed="rId15"/>
                     <a:stretch>
                       <a:fillRect/>
                     </a:stretch>
@@ -6982,7 +6983,7 @@
                 <w:szCs w:val="22"/>
                 <w:color w:val="000000"/>
               </w:rPr>
-              <w:t xml:space="preserve">(N=1815)</w:t>
+              <w:t xml:space="preserve">(N=2061)</w:t>
             </w:r>
           </w:p>
         </w:tc>
@@ -7170,7 +7171,7 @@
                 <w:szCs w:val="22"/>
                 <w:color w:val="000000"/>
               </w:rPr>
-              <w:t xml:space="preserve">392 (21.6%)</w:t>
+              <w:t xml:space="preserve">443 (21.5%)</w:t>
             </w:r>
           </w:p>
         </w:tc>
@@ -7264,7 +7265,7 @@
                 <w:szCs w:val="22"/>
                 <w:color w:val="000000"/>
               </w:rPr>
-              <w:t xml:space="preserve">357 (19.7%)</w:t>
+              <w:t xml:space="preserve">388 (18.8%)</w:t>
             </w:r>
           </w:p>
         </w:tc>
@@ -7358,7 +7359,7 @@
                 <w:szCs w:val="22"/>
                 <w:color w:val="000000"/>
               </w:rPr>
-              <w:t xml:space="preserve">345 (19.0%)</w:t>
+              <w:t xml:space="preserve">383 (18.6%)</w:t>
             </w:r>
           </w:p>
         </w:tc>
@@ -7452,7 +7453,7 @@
                 <w:szCs w:val="22"/>
                 <w:color w:val="000000"/>
               </w:rPr>
-              <w:t xml:space="preserve">159 (8.8%)</w:t>
+              <w:t xml:space="preserve">192 (9.3%)</w:t>
             </w:r>
           </w:p>
         </w:tc>
@@ -7502,7 +7503,7 @@
                 <w:szCs w:val="22"/>
                 <w:color w:val="000000"/>
               </w:rPr>
-              <w:t xml:space="preserve">  PSYCHIATRY</w:t>
+              <w:t xml:space="preserve">  COMPUTER SCIENCE</w:t>
             </w:r>
           </w:p>
         </w:tc>
@@ -7546,7 +7547,7 @@
                 <w:szCs w:val="22"/>
                 <w:color w:val="000000"/>
               </w:rPr>
-              <w:t xml:space="preserve">67 (3.7%)</w:t>
+              <w:t xml:space="preserve">75 (3.6%)</w:t>
             </w:r>
           </w:p>
         </w:tc>
@@ -7596,7 +7597,7 @@
                 <w:szCs w:val="22"/>
                 <w:color w:val="000000"/>
               </w:rPr>
-              <w:t xml:space="preserve">  COMPUTER SCIENCE</w:t>
+              <w:t xml:space="preserve">  PSYCHIATRY</w:t>
             </w:r>
           </w:p>
         </w:tc>
@@ -7640,7 +7641,7 @@
                 <w:szCs w:val="22"/>
                 <w:color w:val="000000"/>
               </w:rPr>
-              <w:t xml:space="preserve">66 (3.6%)</w:t>
+              <w:t xml:space="preserve">72 (3.5%)</w:t>
             </w:r>
           </w:p>
         </w:tc>
@@ -7734,7 +7735,7 @@
                 <w:szCs w:val="22"/>
                 <w:color w:val="000000"/>
               </w:rPr>
-              <w:t xml:space="preserve">62 (3.4%)</w:t>
+              <w:t xml:space="preserve">71 (3.4%)</w:t>
             </w:r>
           </w:p>
         </w:tc>
@@ -7828,7 +7829,7 @@
                 <w:szCs w:val="22"/>
                 <w:color w:val="000000"/>
               </w:rPr>
-              <w:t xml:space="preserve">39 (2.1%)</w:t>
+              <w:t xml:space="preserve">52 (2.5%)</w:t>
             </w:r>
           </w:p>
         </w:tc>
@@ -7922,7 +7923,7 @@
                 <w:szCs w:val="22"/>
                 <w:color w:val="000000"/>
               </w:rPr>
-              <w:t xml:space="preserve">36 (2.0%)</w:t>
+              <w:t xml:space="preserve">46 (2.2%)</w:t>
             </w:r>
           </w:p>
         </w:tc>
@@ -8016,7 +8017,7 @@
                 <w:szCs w:val="22"/>
                 <w:color w:val="000000"/>
               </w:rPr>
-              <w:t xml:space="preserve">36 (2.0%)</w:t>
+              <w:t xml:space="preserve">42 (2.0%)</w:t>
             </w:r>
           </w:p>
         </w:tc>
@@ -8066,7 +8067,7 @@
                 <w:szCs w:val="22"/>
                 <w:color w:val="000000"/>
               </w:rPr>
-              <w:t xml:space="preserve">  PATHOLOGY - SCIE</w:t>
+              <w:t xml:space="preserve">  NURSING</w:t>
             </w:r>
           </w:p>
         </w:tc>
@@ -8110,7 +8111,7 @@
                 <w:szCs w:val="22"/>
                 <w:color w:val="000000"/>
               </w:rPr>
-              <w:t xml:space="preserve">32 (1.8%)</w:t>
+              <w:t xml:space="preserve">40 (1.9%)</w:t>
             </w:r>
           </w:p>
         </w:tc>
@@ -8204,7 +8205,7 @@
                 <w:szCs w:val="22"/>
                 <w:color w:val="000000"/>
               </w:rPr>
-              <w:t xml:space="preserve">28 (1.5%)</w:t>
+              <w:t xml:space="preserve">36 (1.7%)</w:t>
             </w:r>
           </w:p>
         </w:tc>
@@ -8254,7 +8255,7 @@
                 <w:szCs w:val="22"/>
                 <w:color w:val="000000"/>
               </w:rPr>
-              <w:t xml:space="preserve">  ENVIRONMENTAL SCIENCES</w:t>
+              <w:t xml:space="preserve">  PATHOLOGY - SCIE</w:t>
             </w:r>
           </w:p>
         </w:tc>
@@ -8298,7 +8299,7 @@
                 <w:szCs w:val="22"/>
                 <w:color w:val="000000"/>
               </w:rPr>
-              <w:t xml:space="preserve">27 (1.5%)</w:t>
+              <w:t xml:space="preserve">33 (1.6%)</w:t>
             </w:r>
           </w:p>
         </w:tc>
@@ -8348,7 +8349,7 @@
                 <w:szCs w:val="22"/>
                 <w:color w:val="000000"/>
               </w:rPr>
-              <w:t xml:space="preserve">  NURSING</w:t>
+              <w:t xml:space="preserve">  CHEMISTRY</w:t>
             </w:r>
           </w:p>
         </w:tc>
@@ -8392,7 +8393,7 @@
                 <w:szCs w:val="22"/>
                 <w:color w:val="000000"/>
               </w:rPr>
-              <w:t xml:space="preserve">27 (1.5%)</w:t>
+              <w:t xml:space="preserve">30 (1.5%)</w:t>
             </w:r>
           </w:p>
         </w:tc>
@@ -8442,7 +8443,7 @@
                 <w:szCs w:val="22"/>
                 <w:color w:val="000000"/>
               </w:rPr>
-              <w:t xml:space="preserve">  CHEMISTRY</w:t>
+              <w:t xml:space="preserve">  INSTRUMENTS</w:t>
             </w:r>
           </w:p>
         </w:tc>
@@ -8486,7 +8487,7 @@
                 <w:szCs w:val="22"/>
                 <w:color w:val="000000"/>
               </w:rPr>
-              <w:t xml:space="preserve">26 (1.4%)</w:t>
+              <w:t xml:space="preserve">30 (1.5%)</w:t>
             </w:r>
           </w:p>
         </w:tc>
@@ -8536,7 +8537,7 @@
                 <w:szCs w:val="22"/>
                 <w:color w:val="000000"/>
               </w:rPr>
-              <w:t xml:space="preserve">  INSTRUMENTS</w:t>
+              <w:t xml:space="preserve">  NEUROSCIENCES</w:t>
             </w:r>
           </w:p>
         </w:tc>
@@ -8580,7 +8581,7 @@
                 <w:szCs w:val="22"/>
                 <w:color w:val="000000"/>
               </w:rPr>
-              <w:t xml:space="preserve">26 (1.4%)</w:t>
+              <w:t xml:space="preserve">29 (1.4%)</w:t>
             </w:r>
           </w:p>
         </w:tc>
@@ -8630,7 +8631,7 @@
                 <w:szCs w:val="22"/>
                 <w:color w:val="000000"/>
               </w:rPr>
-              <w:t xml:space="preserve">  NEUROSCIENCES</w:t>
+              <w:t xml:space="preserve">  ENVIRONMENTAL SCIENCES</w:t>
             </w:r>
           </w:p>
         </w:tc>
@@ -8674,7 +8675,7 @@
                 <w:szCs w:val="22"/>
                 <w:color w:val="000000"/>
               </w:rPr>
-              <w:t xml:space="preserve">26 (1.4%)</w:t>
+              <w:t xml:space="preserve">28 (1.4%)</w:t>
             </w:r>
           </w:p>
         </w:tc>
@@ -8724,7 +8725,7 @@
                 <w:szCs w:val="22"/>
                 <w:color w:val="000000"/>
               </w:rPr>
-              <w:t xml:space="preserve">  MEDICINE, RESEARCH &amp; EXPERIMENTAL</w:t>
+              <w:t xml:space="preserve">  MULTIDISCIPLINARY SCIENCES</w:t>
             </w:r>
           </w:p>
         </w:tc>
@@ -8768,7 +8769,7 @@
                 <w:szCs w:val="22"/>
                 <w:color w:val="000000"/>
               </w:rPr>
-              <w:t xml:space="preserve">22 (1.2%)</w:t>
+              <w:t xml:space="preserve">26 (1.3%)</w:t>
             </w:r>
           </w:p>
         </w:tc>
@@ -8818,7 +8819,7 @@
                 <w:szCs w:val="22"/>
                 <w:color w:val="000000"/>
               </w:rPr>
-              <w:t xml:space="preserve">  MULTIDISCIPLINARY SCIENCES</w:t>
+              <w:t xml:space="preserve">  PSYCHOLOGY</w:t>
             </w:r>
           </w:p>
         </w:tc>
@@ -8862,7 +8863,7 @@
                 <w:szCs w:val="22"/>
                 <w:color w:val="000000"/>
               </w:rPr>
-              <w:t xml:space="preserve">22 (1.2%)</w:t>
+              <w:t xml:space="preserve">23 (1.1%)</w:t>
             </w:r>
           </w:p>
         </w:tc>
@@ -8912,7 +8913,7 @@
                 <w:szCs w:val="22"/>
                 <w:color w:val="000000"/>
               </w:rPr>
-              <w:t xml:space="preserve">  PSYCHOLOGY</w:t>
+              <w:t xml:space="preserve">  MEDICINE, RESEARCH &amp; EXPERIMENTAL</w:t>
             </w:r>
           </w:p>
         </w:tc>
@@ -8956,7 +8957,7 @@
                 <w:szCs w:val="22"/>
                 <w:color w:val="000000"/>
               </w:rPr>
-              <w:t xml:space="preserve">20 (1.1%)</w:t>
+              <w:t xml:space="preserve">22 (1.1%)</w:t>
             </w:r>
           </w:p>
         </w:tc>
@@ -9036,7 +9037,7 @@
                     </pic:cNvPicPr>
                   </pic:nvPicPr>
                   <pic:blipFill>
-                    <a:blip cstate="print" r:embed="rId16"/>
+                    <a:blip cstate="print" r:embed="rId17"/>
                     <a:stretch>
                       <a:fillRect/>
                     </a:stretch>
@@ -9081,7 +9082,7 @@
                     </pic:cNvPicPr>
                   </pic:nvPicPr>
                   <pic:blipFill>
-                    <a:blip cstate="print" r:embed="rId17"/>
+                    <a:blip cstate="print" r:embed="rId18"/>
                     <a:stretch>
                       <a:fillRect/>
                     </a:stretch>
@@ -9126,7 +9127,7 @@
                     </pic:cNvPicPr>
                   </pic:nvPicPr>
                   <pic:blipFill>
-                    <a:blip cstate="print" r:embed="rId18"/>
+                    <a:blip cstate="print" r:embed="rId19"/>
                     <a:stretch>
                       <a:fillRect/>
                     </a:stretch>
@@ -9387,7 +9388,7 @@
                 <w:szCs w:val="22"/>
                 <w:color w:val="000000"/>
               </w:rPr>
-              <w:t xml:space="preserve">245</w:t>
+              <w:t xml:space="preserve">273</w:t>
             </w:r>
           </w:p>
         </w:tc>
@@ -9431,7 +9432,7 @@
                 <w:szCs w:val="22"/>
                 <w:color w:val="000000"/>
               </w:rPr>
-              <w:t xml:space="preserve">24.923703</w:t>
+              <w:t xml:space="preserve">24.202128</w:t>
             </w:r>
           </w:p>
         </w:tc>
@@ -9525,7 +9526,7 @@
                 <w:szCs w:val="22"/>
                 <w:color w:val="000000"/>
               </w:rPr>
-              <w:t xml:space="preserve">74</w:t>
+              <w:t xml:space="preserve">91</w:t>
             </w:r>
           </w:p>
         </w:tc>
@@ -9569,7 +9570,7 @@
                 <w:szCs w:val="22"/>
                 <w:color w:val="000000"/>
               </w:rPr>
-              <w:t xml:space="preserve">7.527976</w:t>
+              <w:t xml:space="preserve">8.067376</w:t>
             </w:r>
           </w:p>
         </w:tc>
@@ -9663,7 +9664,7 @@
                 <w:szCs w:val="22"/>
                 <w:color w:val="000000"/>
               </w:rPr>
-              <w:t xml:space="preserve">73</w:t>
+              <w:t xml:space="preserve">78</w:t>
             </w:r>
           </w:p>
         </w:tc>
@@ -9707,7 +9708,7 @@
                 <w:szCs w:val="22"/>
                 <w:color w:val="000000"/>
               </w:rPr>
-              <w:t xml:space="preserve">7.426246</w:t>
+              <w:t xml:space="preserve">6.914894</w:t>
             </w:r>
           </w:p>
         </w:tc>
@@ -9757,7 +9758,7 @@
                 <w:szCs w:val="22"/>
                 <w:color w:val="000000"/>
               </w:rPr>
-              <w:t xml:space="preserve">SPAIN</w:t>
+              <w:t xml:space="preserve">GERMANY</w:t>
             </w:r>
           </w:p>
         </w:tc>
@@ -9801,7 +9802,7 @@
                 <w:szCs w:val="22"/>
                 <w:color w:val="000000"/>
               </w:rPr>
-              <w:t xml:space="preserve">62</w:t>
+              <w:t xml:space="preserve">69</w:t>
             </w:r>
           </w:p>
         </w:tc>
@@ -9845,7 +9846,7 @@
                 <w:szCs w:val="22"/>
                 <w:color w:val="000000"/>
               </w:rPr>
-              <w:t xml:space="preserve">6.307223</w:t>
+              <w:t xml:space="preserve">6.117021</w:t>
             </w:r>
           </w:p>
         </w:tc>
@@ -9895,7 +9896,7 @@
                 <w:szCs w:val="22"/>
                 <w:color w:val="000000"/>
               </w:rPr>
-              <w:t xml:space="preserve">GERMANY</w:t>
+              <w:t xml:space="preserve">SPAIN</w:t>
             </w:r>
           </w:p>
         </w:tc>
@@ -9939,7 +9940,7 @@
                 <w:szCs w:val="22"/>
                 <w:color w:val="000000"/>
               </w:rPr>
-              <w:t xml:space="preserve">53</w:t>
+              <w:t xml:space="preserve">63</w:t>
             </w:r>
           </w:p>
         </w:tc>
@@ -9983,14 +9984,14 @@
                 <w:szCs w:val="22"/>
                 <w:color w:val="000000"/>
               </w:rPr>
-              <w:t xml:space="preserve">5.391658</w:t>
+              <w:t xml:space="preserve">5.585106</w:t>
             </w:r>
           </w:p>
         </w:tc>
       </w:tr>
       <w:tr>
         <w:trPr>
-          <w:trHeight w:val="571" w:hRule="auto"/>
+          <w:trHeight w:val="572" w:hRule="auto"/>
         </w:trPr>
         body 6
         <w:tc>
@@ -10077,7 +10078,7 @@
                 <w:szCs w:val="22"/>
                 <w:color w:val="000000"/>
               </w:rPr>
-              <w:t xml:space="preserve">47</w:t>
+              <w:t xml:space="preserve">54</w:t>
             </w:r>
           </w:p>
         </w:tc>
@@ -10121,7 +10122,7 @@
                 <w:szCs w:val="22"/>
                 <w:color w:val="000000"/>
               </w:rPr>
-              <w:t xml:space="preserve">4.781282</w:t>
+              <w:t xml:space="preserve">4.787234</w:t>
             </w:r>
           </w:p>
         </w:tc>
@@ -10215,7 +10216,7 @@
                 <w:szCs w:val="22"/>
                 <w:color w:val="000000"/>
               </w:rPr>
-              <w:t xml:space="preserve">40</w:t>
+              <w:t xml:space="preserve">52</w:t>
             </w:r>
           </w:p>
         </w:tc>
@@ -10259,7 +10260,7 @@
                 <w:szCs w:val="22"/>
                 <w:color w:val="000000"/>
               </w:rPr>
-              <w:t xml:space="preserve">4.069176</w:t>
+              <w:t xml:space="preserve">4.609929</w:t>
             </w:r>
           </w:p>
         </w:tc>
@@ -10309,7 +10310,7 @@
                 <w:szCs w:val="22"/>
                 <w:color w:val="000000"/>
               </w:rPr>
-              <w:t xml:space="preserve">SWITZERLAND</w:t>
+              <w:t xml:space="preserve">FRANCE</w:t>
             </w:r>
           </w:p>
         </w:tc>
@@ -10353,7 +10354,7 @@
                 <w:szCs w:val="22"/>
                 <w:color w:val="000000"/>
               </w:rPr>
-              <w:t xml:space="preserve">27</w:t>
+              <w:t xml:space="preserve">35</w:t>
             </w:r>
           </w:p>
         </w:tc>
@@ -10397,7 +10398,7 @@
                 <w:szCs w:val="22"/>
                 <w:color w:val="000000"/>
               </w:rPr>
-              <w:t xml:space="preserve">2.746694</w:t>
+              <w:t xml:space="preserve">3.102837</w:t>
             </w:r>
           </w:p>
         </w:tc>
@@ -10447,7 +10448,7 @@
                 <w:szCs w:val="22"/>
                 <w:color w:val="000000"/>
               </w:rPr>
-              <w:t xml:space="preserve">FRANCE</w:t>
+              <w:t xml:space="preserve">CHINA</w:t>
             </w:r>
           </w:p>
         </w:tc>
@@ -10491,7 +10492,7 @@
                 <w:szCs w:val="22"/>
                 <w:color w:val="000000"/>
               </w:rPr>
-              <w:t xml:space="preserve">26</w:t>
+              <w:t xml:space="preserve">34</w:t>
             </w:r>
           </w:p>
         </w:tc>
@@ -10535,7 +10536,7 @@
                 <w:szCs w:val="22"/>
                 <w:color w:val="000000"/>
               </w:rPr>
-              <w:t xml:space="preserve">2.644964</w:t>
+              <w:t xml:space="preserve">3.014184</w:t>
             </w:r>
           </w:p>
         </w:tc>
@@ -10585,7 +10586,7 @@
                 <w:szCs w:val="22"/>
                 <w:color w:val="000000"/>
               </w:rPr>
-              <w:t xml:space="preserve">THE NETHERLANDS</w:t>
+              <w:t xml:space="preserve">SWITZERLAND</w:t>
             </w:r>
           </w:p>
         </w:tc>
@@ -10629,7 +10630,7 @@
                 <w:szCs w:val="22"/>
                 <w:color w:val="000000"/>
               </w:rPr>
-              <w:t xml:space="preserve">26</w:t>
+              <w:t xml:space="preserve">32</w:t>
             </w:r>
           </w:p>
         </w:tc>
@@ -10673,7 +10674,7 @@
                 <w:szCs w:val="22"/>
                 <w:color w:val="000000"/>
               </w:rPr>
-              <w:t xml:space="preserve">2.644964</w:t>
+              <w:t xml:space="preserve">2.836879</w:t>
             </w:r>
           </w:p>
         </w:tc>
@@ -10767,7 +10768,7 @@
                 <w:szCs w:val="22"/>
                 <w:color w:val="000000"/>
               </w:rPr>
-              <w:t xml:space="preserve">25</w:t>
+              <w:t xml:space="preserve">30</w:t>
             </w:r>
           </w:p>
         </w:tc>
@@ -10811,145 +10812,7 @@
                 <w:szCs w:val="22"/>
                 <w:color w:val="000000"/>
               </w:rPr>
-              <w:t xml:space="preserve">2.543235</w:t>
-            </w:r>
-          </w:p>
-        </w:tc>
-      </w:tr>
-      <w:tr>
-        <w:trPr>
-          <w:trHeight w:val="572" w:hRule="auto"/>
-        </w:trPr>
-        body12
-        <w:tc>
-          <w:tcPr>
-            <w:tcBorders>
-              <w:bottom w:val="none" w:sz="0" w:space="0" w:color="000000"/>
-              <w:top w:val="none" w:sz="0" w:space="0" w:color="000000"/>
-              <w:left w:val="none" w:sz="0" w:space="0" w:color="000000"/>
-              <w:right w:val="none" w:sz="0" w:space="0" w:color="000000"/>
-            </w:tcBorders>
-            <w:shd w:val="clear" w:color="auto" w:fill="FFFFFF"/>
-            <w:tcMar>
-              <w:top w:w="0" w:type="dxa"/>
-              <w:bottom w:w="0" w:type="dxa"/>
-              <w:left w:w="0" w:type="dxa"/>
-              <w:right w:w="0" w:type="dxa"/>
-            </w:tcMar>
-            <w:vAlign w:val="center"/>
-          </w:tcPr>
-          <w:p>
-            <w:pPr>
-              <w:pStyle w:val="Normal"/>
-              <w:jc w:val="left"/>
-              <w:pBdr>
-                <w:bottom w:val="none" w:sz="0" w:space="0" w:color="000000"/>
-                <w:top w:val="none" w:sz="0" w:space="0" w:color="000000"/>
-                <w:left w:val="none" w:sz="0" w:space="0" w:color="000000"/>
-                <w:right w:val="none" w:sz="0" w:space="0" w:color="000000"/>
-              </w:pBdr>
-              <w:spacing w:after="100" w:before="100" w:line="240"/>
-              <w:ind w:left="100" w:right="100" w:firstLine="0" w:firstLineChars="0"/>
-            </w:pPr>
-            <w:r>
-              <w:rPr>
-                <w:rFonts w:ascii="Arial" w:hAnsi="Arial" w:eastAsia="Arial" w:cs="Arial"/>
-                <w:i w:val="false"/>
-                <w:b w:val="false"/>
-                <w:u w:val="none"/>
-                <w:sz w:val="22"/>
-                <w:szCs w:val="22"/>
-                <w:color w:val="000000"/>
-              </w:rPr>
-              <w:t xml:space="preserve">BRAZIL</w:t>
-            </w:r>
-          </w:p>
-        </w:tc>
-        <w:tc>
-          <w:tcPr>
-            <w:tcBorders>
-              <w:bottom w:val="none" w:sz="0" w:space="0" w:color="000000"/>
-              <w:top w:val="none" w:sz="0" w:space="0" w:color="000000"/>
-              <w:left w:val="none" w:sz="0" w:space="0" w:color="000000"/>
-              <w:right w:val="none" w:sz="0" w:space="0" w:color="000000"/>
-            </w:tcBorders>
-            <w:shd w:val="clear" w:color="auto" w:fill="FFFFFF"/>
-            <w:tcMar>
-              <w:top w:w="0" w:type="dxa"/>
-              <w:bottom w:w="0" w:type="dxa"/>
-              <w:left w:w="0" w:type="dxa"/>
-              <w:right w:w="0" w:type="dxa"/>
-            </w:tcMar>
-            <w:vAlign w:val="center"/>
-          </w:tcPr>
-          <w:p>
-            <w:pPr>
-              <w:pStyle w:val="Normal"/>
-              <w:jc w:val="right"/>
-              <w:pBdr>
-                <w:bottom w:val="none" w:sz="0" w:space="0" w:color="000000"/>
-                <w:top w:val="none" w:sz="0" w:space="0" w:color="000000"/>
-                <w:left w:val="none" w:sz="0" w:space="0" w:color="000000"/>
-                <w:right w:val="none" w:sz="0" w:space="0" w:color="000000"/>
-              </w:pBdr>
-              <w:spacing w:after="100" w:before="100" w:line="240"/>
-              <w:ind w:left="100" w:right="100" w:firstLine="0" w:firstLineChars="0"/>
-            </w:pPr>
-            <w:r>
-              <w:rPr>
-                <w:rFonts w:ascii="Arial" w:hAnsi="Arial" w:eastAsia="Arial" w:cs="Arial"/>
-                <w:i w:val="false"/>
-                <w:b w:val="false"/>
-                <w:u w:val="none"/>
-                <w:sz w:val="22"/>
-                <w:szCs w:val="22"/>
-                <w:color w:val="000000"/>
-              </w:rPr>
-              <w:t xml:space="preserve">23</w:t>
-            </w:r>
-          </w:p>
-        </w:tc>
-        <w:tc>
-          <w:tcPr>
-            <w:tcBorders>
-              <w:bottom w:val="none" w:sz="0" w:space="0" w:color="000000"/>
-              <w:top w:val="none" w:sz="0" w:space="0" w:color="000000"/>
-              <w:left w:val="none" w:sz="0" w:space="0" w:color="000000"/>
-              <w:right w:val="none" w:sz="0" w:space="0" w:color="000000"/>
-            </w:tcBorders>
-            <w:shd w:val="clear" w:color="auto" w:fill="FFFFFF"/>
-            <w:tcMar>
-              <w:top w:w="0" w:type="dxa"/>
-              <w:bottom w:w="0" w:type="dxa"/>
-              <w:left w:w="0" w:type="dxa"/>
-              <w:right w:w="0" w:type="dxa"/>
-            </w:tcMar>
-            <w:vAlign w:val="center"/>
-          </w:tcPr>
-          <w:p>
-            <w:pPr>
-              <w:pStyle w:val="Normal"/>
-              <w:jc w:val="right"/>
-              <w:pBdr>
-                <w:bottom w:val="none" w:sz="0" w:space="0" w:color="000000"/>
-                <w:top w:val="none" w:sz="0" w:space="0" w:color="000000"/>
-                <w:left w:val="none" w:sz="0" w:space="0" w:color="000000"/>
-                <w:right w:val="none" w:sz="0" w:space="0" w:color="000000"/>
-              </w:pBdr>
-              <w:spacing w:after="100" w:before="100" w:line="240"/>
-              <w:ind w:left="100" w:right="100" w:firstLine="0" w:firstLineChars="0"/>
-            </w:pPr>
-            <w:r>
-              <w:rPr>
-                <w:rFonts w:ascii="Arial" w:hAnsi="Arial" w:eastAsia="Arial" w:cs="Arial"/>
-                <w:i w:val="false"/>
-                <w:b w:val="false"/>
-                <w:u w:val="none"/>
-                <w:sz w:val="22"/>
-                <w:szCs w:val="22"/>
-                <w:color w:val="000000"/>
-              </w:rPr>
-              <w:t xml:space="preserve">2.339776</w:t>
+              <w:t xml:space="preserve">2.659574</w:t>
             </w:r>
           </w:p>
         </w:tc>
@@ -10958,6 +10821,144 @@
         <w:trPr>
           <w:trHeight w:val="574" w:hRule="auto"/>
         </w:trPr>
+        body12
+        <w:tc>
+          <w:tcPr>
+            <w:tcBorders>
+              <w:bottom w:val="none" w:sz="0" w:space="0" w:color="000000"/>
+              <w:top w:val="none" w:sz="0" w:space="0" w:color="000000"/>
+              <w:left w:val="none" w:sz="0" w:space="0" w:color="000000"/>
+              <w:right w:val="none" w:sz="0" w:space="0" w:color="000000"/>
+            </w:tcBorders>
+            <w:shd w:val="clear" w:color="auto" w:fill="FFFFFF"/>
+            <w:tcMar>
+              <w:top w:w="0" w:type="dxa"/>
+              <w:bottom w:w="0" w:type="dxa"/>
+              <w:left w:w="0" w:type="dxa"/>
+              <w:right w:w="0" w:type="dxa"/>
+            </w:tcMar>
+            <w:vAlign w:val="center"/>
+          </w:tcPr>
+          <w:p>
+            <w:pPr>
+              <w:pStyle w:val="Normal"/>
+              <w:jc w:val="left"/>
+              <w:pBdr>
+                <w:bottom w:val="none" w:sz="0" w:space="0" w:color="000000"/>
+                <w:top w:val="none" w:sz="0" w:space="0" w:color="000000"/>
+                <w:left w:val="none" w:sz="0" w:space="0" w:color="000000"/>
+                <w:right w:val="none" w:sz="0" w:space="0" w:color="000000"/>
+              </w:pBdr>
+              <w:spacing w:after="100" w:before="100" w:line="240"/>
+              <w:ind w:left="100" w:right="100" w:firstLine="0" w:firstLineChars="0"/>
+            </w:pPr>
+            <w:r>
+              <w:rPr>
+                <w:rFonts w:ascii="Arial" w:hAnsi="Arial" w:eastAsia="Arial" w:cs="Arial"/>
+                <w:i w:val="false"/>
+                <w:b w:val="false"/>
+                <w:u w:val="none"/>
+                <w:sz w:val="22"/>
+                <w:szCs w:val="22"/>
+                <w:color w:val="000000"/>
+              </w:rPr>
+              <w:t xml:space="preserve">THE NETHERLANDS</w:t>
+            </w:r>
+          </w:p>
+        </w:tc>
+        <w:tc>
+          <w:tcPr>
+            <w:tcBorders>
+              <w:bottom w:val="none" w:sz="0" w:space="0" w:color="000000"/>
+              <w:top w:val="none" w:sz="0" w:space="0" w:color="000000"/>
+              <w:left w:val="none" w:sz="0" w:space="0" w:color="000000"/>
+              <w:right w:val="none" w:sz="0" w:space="0" w:color="000000"/>
+            </w:tcBorders>
+            <w:shd w:val="clear" w:color="auto" w:fill="FFFFFF"/>
+            <w:tcMar>
+              <w:top w:w="0" w:type="dxa"/>
+              <w:bottom w:w="0" w:type="dxa"/>
+              <w:left w:w="0" w:type="dxa"/>
+              <w:right w:w="0" w:type="dxa"/>
+            </w:tcMar>
+            <w:vAlign w:val="center"/>
+          </w:tcPr>
+          <w:p>
+            <w:pPr>
+              <w:pStyle w:val="Normal"/>
+              <w:jc w:val="right"/>
+              <w:pBdr>
+                <w:bottom w:val="none" w:sz="0" w:space="0" w:color="000000"/>
+                <w:top w:val="none" w:sz="0" w:space="0" w:color="000000"/>
+                <w:left w:val="none" w:sz="0" w:space="0" w:color="000000"/>
+                <w:right w:val="none" w:sz="0" w:space="0" w:color="000000"/>
+              </w:pBdr>
+              <w:spacing w:after="100" w:before="100" w:line="240"/>
+              <w:ind w:left="100" w:right="100" w:firstLine="0" w:firstLineChars="0"/>
+            </w:pPr>
+            <w:r>
+              <w:rPr>
+                <w:rFonts w:ascii="Arial" w:hAnsi="Arial" w:eastAsia="Arial" w:cs="Arial"/>
+                <w:i w:val="false"/>
+                <w:b w:val="false"/>
+                <w:u w:val="none"/>
+                <w:sz w:val="22"/>
+                <w:szCs w:val="22"/>
+                <w:color w:val="000000"/>
+              </w:rPr>
+              <w:t xml:space="preserve">30</w:t>
+            </w:r>
+          </w:p>
+        </w:tc>
+        <w:tc>
+          <w:tcPr>
+            <w:tcBorders>
+              <w:bottom w:val="none" w:sz="0" w:space="0" w:color="000000"/>
+              <w:top w:val="none" w:sz="0" w:space="0" w:color="000000"/>
+              <w:left w:val="none" w:sz="0" w:space="0" w:color="000000"/>
+              <w:right w:val="none" w:sz="0" w:space="0" w:color="000000"/>
+            </w:tcBorders>
+            <w:shd w:val="clear" w:color="auto" w:fill="FFFFFF"/>
+            <w:tcMar>
+              <w:top w:w="0" w:type="dxa"/>
+              <w:bottom w:w="0" w:type="dxa"/>
+              <w:left w:w="0" w:type="dxa"/>
+              <w:right w:w="0" w:type="dxa"/>
+            </w:tcMar>
+            <w:vAlign w:val="center"/>
+          </w:tcPr>
+          <w:p>
+            <w:pPr>
+              <w:pStyle w:val="Normal"/>
+              <w:jc w:val="right"/>
+              <w:pBdr>
+                <w:bottom w:val="none" w:sz="0" w:space="0" w:color="000000"/>
+                <w:top w:val="none" w:sz="0" w:space="0" w:color="000000"/>
+                <w:left w:val="none" w:sz="0" w:space="0" w:color="000000"/>
+                <w:right w:val="none" w:sz="0" w:space="0" w:color="000000"/>
+              </w:pBdr>
+              <w:spacing w:after="100" w:before="100" w:line="240"/>
+              <w:ind w:left="100" w:right="100" w:firstLine="0" w:firstLineChars="0"/>
+            </w:pPr>
+            <w:r>
+              <w:rPr>
+                <w:rFonts w:ascii="Arial" w:hAnsi="Arial" w:eastAsia="Arial" w:cs="Arial"/>
+                <w:i w:val="false"/>
+                <w:b w:val="false"/>
+                <w:u w:val="none"/>
+                <w:sz w:val="22"/>
+                <w:szCs w:val="22"/>
+                <w:color w:val="000000"/>
+              </w:rPr>
+              <w:t xml:space="preserve">2.659574</w:t>
+            </w:r>
+          </w:p>
+        </w:tc>
+      </w:tr>
+      <w:tr>
+        <w:trPr>
+          <w:trHeight w:val="571" w:hRule="auto"/>
+        </w:trPr>
         body13
         <w:tc>
           <w:tcPr>
@@ -10999,7 +11000,7 @@
                 <w:szCs w:val="22"/>
                 <w:color w:val="000000"/>
               </w:rPr>
-              <w:t xml:space="preserve">CHINA</w:t>
+              <w:t xml:space="preserve">BRAZIL</w:t>
             </w:r>
           </w:p>
         </w:tc>
@@ -11043,7 +11044,7 @@
                 <w:szCs w:val="22"/>
                 <w:color w:val="000000"/>
               </w:rPr>
-              <w:t xml:space="preserve">23</w:t>
+              <w:t xml:space="preserve">29</w:t>
             </w:r>
           </w:p>
         </w:tc>
@@ -11087,7 +11088,7 @@
                 <w:szCs w:val="22"/>
                 <w:color w:val="000000"/>
               </w:rPr>
-              <w:t xml:space="preserve">2.339776</w:t>
+              <w:t xml:space="preserve">2.570922</w:t>
             </w:r>
           </w:p>
         </w:tc>
@@ -11181,7 +11182,7 @@
                 <w:szCs w:val="22"/>
                 <w:color w:val="000000"/>
               </w:rPr>
-              <w:t xml:space="preserve">19</w:t>
+              <w:t xml:space="preserve">22</w:t>
             </w:r>
           </w:p>
         </w:tc>
@@ -11225,7 +11226,7 @@
                 <w:szCs w:val="22"/>
                 <w:color w:val="000000"/>
               </w:rPr>
-              <w:t xml:space="preserve">1.932859</w:t>
+              <w:t xml:space="preserve">1.950355</w:t>
             </w:r>
           </w:p>
         </w:tc>
@@ -11275,7 +11276,7 @@
                 <w:szCs w:val="22"/>
                 <w:color w:val="000000"/>
               </w:rPr>
-              <w:t xml:space="preserve">SWEDEN</w:t>
+              <w:t xml:space="preserve">REPUBLIC OF KOREA</w:t>
             </w:r>
           </w:p>
         </w:tc>
@@ -11319,7 +11320,7 @@
                 <w:szCs w:val="22"/>
                 <w:color w:val="000000"/>
               </w:rPr>
-              <w:t xml:space="preserve">16</w:t>
+              <w:t xml:space="preserve">19</w:t>
             </w:r>
           </w:p>
         </w:tc>
@@ -11363,7 +11364,7 @@
                 <w:szCs w:val="22"/>
                 <w:color w:val="000000"/>
               </w:rPr>
-              <w:t xml:space="preserve">1.627670</w:t>
+              <w:t xml:space="preserve">1.684397</w:t>
             </w:r>
           </w:p>
         </w:tc>
@@ -11413,7 +11414,7 @@
                 <w:szCs w:val="22"/>
                 <w:color w:val="000000"/>
               </w:rPr>
-              <w:t xml:space="preserve">REPUBLIC OF KOREA</w:t>
+              <w:t xml:space="preserve">BELGIUM</w:t>
             </w:r>
           </w:p>
         </w:tc>
@@ -11501,7 +11502,7 @@
                 <w:szCs w:val="22"/>
                 <w:color w:val="000000"/>
               </w:rPr>
-              <w:t xml:space="preserve">1.525941</w:t>
+              <w:t xml:space="preserve">1.329787</w:t>
             </w:r>
           </w:p>
         </w:tc>
@@ -11551,7 +11552,7 @@
                 <w:szCs w:val="22"/>
                 <w:color w:val="000000"/>
               </w:rPr>
-              <w:t xml:space="preserve">BELGIUM</w:t>
+              <w:t xml:space="preserve">MALAYSIA</w:t>
             </w:r>
           </w:p>
         </w:tc>
@@ -11595,7 +11596,7 @@
                 <w:szCs w:val="22"/>
                 <w:color w:val="000000"/>
               </w:rPr>
-              <w:t xml:space="preserve">13</w:t>
+              <w:t xml:space="preserve">15</w:t>
             </w:r>
           </w:p>
         </w:tc>
@@ -11639,7 +11640,145 @@
                 <w:szCs w:val="22"/>
                 <w:color w:val="000000"/>
               </w:rPr>
-              <w:t xml:space="preserve">1.322482</w:t>
+              <w:t xml:space="preserve">1.329787</w:t>
+            </w:r>
+          </w:p>
+        </w:tc>
+      </w:tr>
+      <w:tr>
+        <w:trPr>
+          <w:trHeight w:val="574" w:hRule="auto"/>
+        </w:trPr>
+        body18
+        <w:tc>
+          <w:tcPr>
+            <w:tcBorders>
+              <w:bottom w:val="none" w:sz="0" w:space="0" w:color="000000"/>
+              <w:top w:val="none" w:sz="0" w:space="0" w:color="000000"/>
+              <w:left w:val="none" w:sz="0" w:space="0" w:color="000000"/>
+              <w:right w:val="none" w:sz="0" w:space="0" w:color="000000"/>
+            </w:tcBorders>
+            <w:shd w:val="clear" w:color="auto" w:fill="FFFFFF"/>
+            <w:tcMar>
+              <w:top w:w="0" w:type="dxa"/>
+              <w:bottom w:w="0" w:type="dxa"/>
+              <w:left w:w="0" w:type="dxa"/>
+              <w:right w:w="0" w:type="dxa"/>
+            </w:tcMar>
+            <w:vAlign w:val="center"/>
+          </w:tcPr>
+          <w:p>
+            <w:pPr>
+              <w:pStyle w:val="Normal"/>
+              <w:jc w:val="left"/>
+              <w:pBdr>
+                <w:bottom w:val="none" w:sz="0" w:space="0" w:color="000000"/>
+                <w:top w:val="none" w:sz="0" w:space="0" w:color="000000"/>
+                <w:left w:val="none" w:sz="0" w:space="0" w:color="000000"/>
+                <w:right w:val="none" w:sz="0" w:space="0" w:color="000000"/>
+              </w:pBdr>
+              <w:spacing w:after="100" w:before="100" w:line="240"/>
+              <w:ind w:left="100" w:right="100" w:firstLine="0" w:firstLineChars="0"/>
+            </w:pPr>
+            <w:r>
+              <w:rPr>
+                <w:rFonts w:ascii="Arial" w:hAnsi="Arial" w:eastAsia="Arial" w:cs="Arial"/>
+                <w:i w:val="false"/>
+                <w:b w:val="false"/>
+                <w:u w:val="none"/>
+                <w:sz w:val="22"/>
+                <w:szCs w:val="22"/>
+                <w:color w:val="000000"/>
+              </w:rPr>
+              <w:t xml:space="preserve">SWEDEN</w:t>
+            </w:r>
+          </w:p>
+        </w:tc>
+        <w:tc>
+          <w:tcPr>
+            <w:tcBorders>
+              <w:bottom w:val="none" w:sz="0" w:space="0" w:color="000000"/>
+              <w:top w:val="none" w:sz="0" w:space="0" w:color="000000"/>
+              <w:left w:val="none" w:sz="0" w:space="0" w:color="000000"/>
+              <w:right w:val="none" w:sz="0" w:space="0" w:color="000000"/>
+            </w:tcBorders>
+            <w:shd w:val="clear" w:color="auto" w:fill="FFFFFF"/>
+            <w:tcMar>
+              <w:top w:w="0" w:type="dxa"/>
+              <w:bottom w:w="0" w:type="dxa"/>
+              <w:left w:w="0" w:type="dxa"/>
+              <w:right w:w="0" w:type="dxa"/>
+            </w:tcMar>
+            <w:vAlign w:val="center"/>
+          </w:tcPr>
+          <w:p>
+            <w:pPr>
+              <w:pStyle w:val="Normal"/>
+              <w:jc w:val="right"/>
+              <w:pBdr>
+                <w:bottom w:val="none" w:sz="0" w:space="0" w:color="000000"/>
+                <w:top w:val="none" w:sz="0" w:space="0" w:color="000000"/>
+                <w:left w:val="none" w:sz="0" w:space="0" w:color="000000"/>
+                <w:right w:val="none" w:sz="0" w:space="0" w:color="000000"/>
+              </w:pBdr>
+              <w:spacing w:after="100" w:before="100" w:line="240"/>
+              <w:ind w:left="100" w:right="100" w:firstLine="0" w:firstLineChars="0"/>
+            </w:pPr>
+            <w:r>
+              <w:rPr>
+                <w:rFonts w:ascii="Arial" w:hAnsi="Arial" w:eastAsia="Arial" w:cs="Arial"/>
+                <w:i w:val="false"/>
+                <w:b w:val="false"/>
+                <w:u w:val="none"/>
+                <w:sz w:val="22"/>
+                <w:szCs w:val="22"/>
+                <w:color w:val="000000"/>
+              </w:rPr>
+              <w:t xml:space="preserve">15</w:t>
+            </w:r>
+          </w:p>
+        </w:tc>
+        <w:tc>
+          <w:tcPr>
+            <w:tcBorders>
+              <w:bottom w:val="none" w:sz="0" w:space="0" w:color="000000"/>
+              <w:top w:val="none" w:sz="0" w:space="0" w:color="000000"/>
+              <w:left w:val="none" w:sz="0" w:space="0" w:color="000000"/>
+              <w:right w:val="none" w:sz="0" w:space="0" w:color="000000"/>
+            </w:tcBorders>
+            <w:shd w:val="clear" w:color="auto" w:fill="FFFFFF"/>
+            <w:tcMar>
+              <w:top w:w="0" w:type="dxa"/>
+              <w:bottom w:w="0" w:type="dxa"/>
+              <w:left w:w="0" w:type="dxa"/>
+              <w:right w:w="0" w:type="dxa"/>
+            </w:tcMar>
+            <w:vAlign w:val="center"/>
+          </w:tcPr>
+          <w:p>
+            <w:pPr>
+              <w:pStyle w:val="Normal"/>
+              <w:jc w:val="right"/>
+              <w:pBdr>
+                <w:bottom w:val="none" w:sz="0" w:space="0" w:color="000000"/>
+                <w:top w:val="none" w:sz="0" w:space="0" w:color="000000"/>
+                <w:left w:val="none" w:sz="0" w:space="0" w:color="000000"/>
+                <w:right w:val="none" w:sz="0" w:space="0" w:color="000000"/>
+              </w:pBdr>
+              <w:spacing w:after="100" w:before="100" w:line="240"/>
+              <w:ind w:left="100" w:right="100" w:firstLine="0" w:firstLineChars="0"/>
+            </w:pPr>
+            <w:r>
+              <w:rPr>
+                <w:rFonts w:ascii="Arial" w:hAnsi="Arial" w:eastAsia="Arial" w:cs="Arial"/>
+                <w:i w:val="false"/>
+                <w:b w:val="false"/>
+                <w:u w:val="none"/>
+                <w:sz w:val="22"/>
+                <w:szCs w:val="22"/>
+                <w:color w:val="000000"/>
+              </w:rPr>
+              <w:t xml:space="preserve">1.329787</w:t>
             </w:r>
           </w:p>
         </w:tc>
@@ -11648,16 +11787,16 @@
         <w:trPr>
           <w:trHeight w:val="572" w:hRule="auto"/>
         </w:trPr>
-        body18
-        <w:tc>
-          <w:tcPr>
-            <w:tcBorders>
-              <w:bottom w:val="none" w:sz="0" w:space="0" w:color="000000"/>
-              <w:top w:val="none" w:sz="0" w:space="0" w:color="000000"/>
-              <w:left w:val="none" w:sz="0" w:space="0" w:color="000000"/>
-              <w:right w:val="none" w:sz="0" w:space="0" w:color="000000"/>
-            </w:tcBorders>
-            <w:shd w:val="clear" w:color="auto" w:fill="FFFFFF"/>
+        body19
+        <w:tc>
+          <w:tcPr>
+            <w:tcBorders>
+              <w:bottom w:val="none" w:sz="0" w:space="0" w:color="000000"/>
+              <w:top w:val="none" w:sz="0" w:space="0" w:color="000000"/>
+              <w:left w:val="none" w:sz="0" w:space="0" w:color="000000"/>
+              <w:right w:val="none" w:sz="0" w:space="0" w:color="000000"/>
+            </w:tcBorders>
+            <w:shd w:val="clear" w:color="auto" w:fill="EFEFEF"/>
             <w:tcMar>
               <w:top w:w="0" w:type="dxa"/>
               <w:bottom w:w="0" w:type="dxa"/>
@@ -11701,7 +11840,7 @@
               <w:left w:val="none" w:sz="0" w:space="0" w:color="000000"/>
               <w:right w:val="none" w:sz="0" w:space="0" w:color="000000"/>
             </w:tcBorders>
-            <w:shd w:val="clear" w:color="auto" w:fill="FFFFFF"/>
+            <w:shd w:val="clear" w:color="auto" w:fill="EFEFEF"/>
             <w:tcMar>
               <w:top w:w="0" w:type="dxa"/>
               <w:bottom w:w="0" w:type="dxa"/>
@@ -11733,19 +11872,19 @@
                 <w:szCs w:val="22"/>
                 <w:color w:val="000000"/>
               </w:rPr>
-              <w:t xml:space="preserve">12</w:t>
-            </w:r>
-          </w:p>
-        </w:tc>
-        <w:tc>
-          <w:tcPr>
-            <w:tcBorders>
-              <w:bottom w:val="none" w:sz="0" w:space="0" w:color="000000"/>
-              <w:top w:val="none" w:sz="0" w:space="0" w:color="000000"/>
-              <w:left w:val="none" w:sz="0" w:space="0" w:color="000000"/>
-              <w:right w:val="none" w:sz="0" w:space="0" w:color="000000"/>
-            </w:tcBorders>
-            <w:shd w:val="clear" w:color="auto" w:fill="FFFFFF"/>
+              <w:t xml:space="preserve">13</w:t>
+            </w:r>
+          </w:p>
+        </w:tc>
+        <w:tc>
+          <w:tcPr>
+            <w:tcBorders>
+              <w:bottom w:val="none" w:sz="0" w:space="0" w:color="000000"/>
+              <w:top w:val="none" w:sz="0" w:space="0" w:color="000000"/>
+              <w:left w:val="none" w:sz="0" w:space="0" w:color="000000"/>
+              <w:right w:val="none" w:sz="0" w:space="0" w:color="000000"/>
+            </w:tcBorders>
+            <w:shd w:val="clear" w:color="auto" w:fill="EFEFEF"/>
             <w:tcMar>
               <w:top w:w="0" w:type="dxa"/>
               <w:bottom w:w="0" w:type="dxa"/>
@@ -11777,145 +11916,7 @@
                 <w:szCs w:val="22"/>
                 <w:color w:val="000000"/>
               </w:rPr>
-              <w:t xml:space="preserve">1.220753</w:t>
-            </w:r>
-          </w:p>
-        </w:tc>
-      </w:tr>
-      <w:tr>
-        <w:trPr>
-          <w:trHeight w:val="574" w:hRule="auto"/>
-        </w:trPr>
-        body19
-        <w:tc>
-          <w:tcPr>
-            <w:tcBorders>
-              <w:bottom w:val="none" w:sz="0" w:space="0" w:color="000000"/>
-              <w:top w:val="none" w:sz="0" w:space="0" w:color="000000"/>
-              <w:left w:val="none" w:sz="0" w:space="0" w:color="000000"/>
-              <w:right w:val="none" w:sz="0" w:space="0" w:color="000000"/>
-            </w:tcBorders>
-            <w:shd w:val="clear" w:color="auto" w:fill="EFEFEF"/>
-            <w:tcMar>
-              <w:top w:w="0" w:type="dxa"/>
-              <w:bottom w:w="0" w:type="dxa"/>
-              <w:left w:w="0" w:type="dxa"/>
-              <w:right w:w="0" w:type="dxa"/>
-            </w:tcMar>
-            <w:vAlign w:val="center"/>
-          </w:tcPr>
-          <w:p>
-            <w:pPr>
-              <w:pStyle w:val="Normal"/>
-              <w:jc w:val="left"/>
-              <w:pBdr>
-                <w:bottom w:val="none" w:sz="0" w:space="0" w:color="000000"/>
-                <w:top w:val="none" w:sz="0" w:space="0" w:color="000000"/>
-                <w:left w:val="none" w:sz="0" w:space="0" w:color="000000"/>
-                <w:right w:val="none" w:sz="0" w:space="0" w:color="000000"/>
-              </w:pBdr>
-              <w:spacing w:after="100" w:before="100" w:line="240"/>
-              <w:ind w:left="100" w:right="100" w:firstLine="0" w:firstLineChars="0"/>
-            </w:pPr>
-            <w:r>
-              <w:rPr>
-                <w:rFonts w:ascii="Arial" w:hAnsi="Arial" w:eastAsia="Arial" w:cs="Arial"/>
-                <w:i w:val="false"/>
-                <w:b w:val="false"/>
-                <w:u w:val="none"/>
-                <w:sz w:val="22"/>
-                <w:szCs w:val="22"/>
-                <w:color w:val="000000"/>
-              </w:rPr>
-              <w:t xml:space="preserve">MALAYSIA</w:t>
-            </w:r>
-          </w:p>
-        </w:tc>
-        <w:tc>
-          <w:tcPr>
-            <w:tcBorders>
-              <w:bottom w:val="none" w:sz="0" w:space="0" w:color="000000"/>
-              <w:top w:val="none" w:sz="0" w:space="0" w:color="000000"/>
-              <w:left w:val="none" w:sz="0" w:space="0" w:color="000000"/>
-              <w:right w:val="none" w:sz="0" w:space="0" w:color="000000"/>
-            </w:tcBorders>
-            <w:shd w:val="clear" w:color="auto" w:fill="EFEFEF"/>
-            <w:tcMar>
-              <w:top w:w="0" w:type="dxa"/>
-              <w:bottom w:w="0" w:type="dxa"/>
-              <w:left w:w="0" w:type="dxa"/>
-              <w:right w:w="0" w:type="dxa"/>
-            </w:tcMar>
-            <w:vAlign w:val="center"/>
-          </w:tcPr>
-          <w:p>
-            <w:pPr>
-              <w:pStyle w:val="Normal"/>
-              <w:jc w:val="right"/>
-              <w:pBdr>
-                <w:bottom w:val="none" w:sz="0" w:space="0" w:color="000000"/>
-                <w:top w:val="none" w:sz="0" w:space="0" w:color="000000"/>
-                <w:left w:val="none" w:sz="0" w:space="0" w:color="000000"/>
-                <w:right w:val="none" w:sz="0" w:space="0" w:color="000000"/>
-              </w:pBdr>
-              <w:spacing w:after="100" w:before="100" w:line="240"/>
-              <w:ind w:left="100" w:right="100" w:firstLine="0" w:firstLineChars="0"/>
-            </w:pPr>
-            <w:r>
-              <w:rPr>
-                <w:rFonts w:ascii="Arial" w:hAnsi="Arial" w:eastAsia="Arial" w:cs="Arial"/>
-                <w:i w:val="false"/>
-                <w:b w:val="false"/>
-                <w:u w:val="none"/>
-                <w:sz w:val="22"/>
-                <w:szCs w:val="22"/>
-                <w:color w:val="000000"/>
-              </w:rPr>
-              <w:t xml:space="preserve">12</w:t>
-            </w:r>
-          </w:p>
-        </w:tc>
-        <w:tc>
-          <w:tcPr>
-            <w:tcBorders>
-              <w:bottom w:val="none" w:sz="0" w:space="0" w:color="000000"/>
-              <w:top w:val="none" w:sz="0" w:space="0" w:color="000000"/>
-              <w:left w:val="none" w:sz="0" w:space="0" w:color="000000"/>
-              <w:right w:val="none" w:sz="0" w:space="0" w:color="000000"/>
-            </w:tcBorders>
-            <w:shd w:val="clear" w:color="auto" w:fill="EFEFEF"/>
-            <w:tcMar>
-              <w:top w:w="0" w:type="dxa"/>
-              <w:bottom w:w="0" w:type="dxa"/>
-              <w:left w:w="0" w:type="dxa"/>
-              <w:right w:w="0" w:type="dxa"/>
-            </w:tcMar>
-            <w:vAlign w:val="center"/>
-          </w:tcPr>
-          <w:p>
-            <w:pPr>
-              <w:pStyle w:val="Normal"/>
-              <w:jc w:val="right"/>
-              <w:pBdr>
-                <w:bottom w:val="none" w:sz="0" w:space="0" w:color="000000"/>
-                <w:top w:val="none" w:sz="0" w:space="0" w:color="000000"/>
-                <w:left w:val="none" w:sz="0" w:space="0" w:color="000000"/>
-                <w:right w:val="none" w:sz="0" w:space="0" w:color="000000"/>
-              </w:pBdr>
-              <w:spacing w:after="100" w:before="100" w:line="240"/>
-              <w:ind w:left="100" w:right="100" w:firstLine="0" w:firstLineChars="0"/>
-            </w:pPr>
-            <w:r>
-              <w:rPr>
-                <w:rFonts w:ascii="Arial" w:hAnsi="Arial" w:eastAsia="Arial" w:cs="Arial"/>
-                <w:i w:val="false"/>
-                <w:b w:val="false"/>
-                <w:u w:val="none"/>
-                <w:sz w:val="22"/>
-                <w:szCs w:val="22"/>
-                <w:color w:val="000000"/>
-              </w:rPr>
-              <w:t xml:space="preserve">1.220753</w:t>
+              <w:t xml:space="preserve">1.152482</w:t>
             </w:r>
           </w:p>
         </w:tc>
@@ -12045,7 +12046,7 @@
                 <w:szCs w:val="22"/>
                 <w:color w:val="000000"/>
               </w:rPr>
-              <w:t xml:space="preserve">(N=1250)</w:t>
+              <w:t xml:space="preserve">(N=1421)</w:t>
             </w:r>
           </w:p>
         </w:tc>
@@ -12233,7 +12234,7 @@
                 <w:szCs w:val="22"/>
                 <w:color w:val="000000"/>
               </w:rPr>
-              <w:t xml:space="preserve">80 (6.4%)</w:t>
+              <w:t xml:space="preserve">86 (6.1%)</w:t>
             </w:r>
           </w:p>
         </w:tc>
@@ -12327,7 +12328,7 @@
                 <w:szCs w:val="22"/>
                 <w:color w:val="000000"/>
               </w:rPr>
-              <w:t xml:space="preserve">49 (3.9%)</w:t>
+              <w:t xml:space="preserve">60 (4.2%)</w:t>
             </w:r>
           </w:p>
         </w:tc>
@@ -12421,7 +12422,7 @@
                 <w:szCs w:val="22"/>
                 <w:color w:val="000000"/>
               </w:rPr>
-              <w:t xml:space="preserve">12 (1.0%)</w:t>
+              <w:t xml:space="preserve">14 (1.0%)</w:t>
             </w:r>
           </w:p>
         </w:tc>
@@ -12515,7 +12516,7 @@
                 <w:szCs w:val="22"/>
                 <w:color w:val="000000"/>
               </w:rPr>
-              <w:t xml:space="preserve">40 (3.2%)</w:t>
+              <w:t xml:space="preserve">47 (3.3%)</w:t>
             </w:r>
           </w:p>
         </w:tc>
@@ -12609,7 +12610,7 @@
                 <w:szCs w:val="22"/>
                 <w:color w:val="000000"/>
               </w:rPr>
-              <w:t xml:space="preserve">2 (0.2%)</w:t>
+              <w:t xml:space="preserve">2 (0.1%)</w:t>
             </w:r>
           </w:p>
         </w:tc>
@@ -12703,7 +12704,7 @@
                 <w:szCs w:val="22"/>
                 <w:color w:val="000000"/>
               </w:rPr>
-              <w:t xml:space="preserve">285 (22.8%)</w:t>
+              <w:t xml:space="preserve">325 (22.9%)</w:t>
             </w:r>
           </w:p>
         </w:tc>
@@ -12797,7 +12798,7 @@
                 <w:szCs w:val="22"/>
                 <w:color w:val="000000"/>
               </w:rPr>
-              <w:t xml:space="preserve">127 (10.2%)</w:t>
+              <w:t xml:space="preserve">145 (10.2%)</w:t>
             </w:r>
           </w:p>
         </w:tc>
@@ -12891,7 +12892,7 @@
                 <w:szCs w:val="22"/>
                 <w:color w:val="000000"/>
               </w:rPr>
-              <w:t xml:space="preserve">25 (2.0%)</w:t>
+              <w:t xml:space="preserve">31 (2.2%)</w:t>
             </w:r>
           </w:p>
         </w:tc>
@@ -12985,7 +12986,7 @@
                 <w:szCs w:val="22"/>
                 <w:color w:val="000000"/>
               </w:rPr>
-              <w:t xml:space="preserve">33 (2.6%)</w:t>
+              <w:t xml:space="preserve">39 (2.7%)</w:t>
             </w:r>
           </w:p>
         </w:tc>
@@ -13079,7 +13080,7 @@
                 <w:szCs w:val="22"/>
                 <w:color w:val="000000"/>
               </w:rPr>
-              <w:t xml:space="preserve">131 (10.5%)</w:t>
+              <w:t xml:space="preserve">139 (9.8%)</w:t>
             </w:r>
           </w:p>
         </w:tc>
@@ -13173,7 +13174,7 @@
                 <w:szCs w:val="22"/>
                 <w:color w:val="000000"/>
               </w:rPr>
-              <w:t xml:space="preserve">22 (1.8%)</w:t>
+              <w:t xml:space="preserve">24 (1.7%)</w:t>
             </w:r>
           </w:p>
         </w:tc>
@@ -13267,7 +13268,7 @@
                 <w:szCs w:val="22"/>
                 <w:color w:val="000000"/>
               </w:rPr>
-              <w:t xml:space="preserve">30 (2.4%)</w:t>
+              <w:t xml:space="preserve">32 (2.3%)</w:t>
             </w:r>
           </w:p>
         </w:tc>
@@ -13361,7 +13362,7 @@
                 <w:szCs w:val="22"/>
                 <w:color w:val="000000"/>
               </w:rPr>
-              <w:t xml:space="preserve">147 (11.8%)</w:t>
+              <w:t xml:space="preserve">184 (12.9%)</w:t>
             </w:r>
           </w:p>
         </w:tc>
@@ -13455,7 +13456,7 @@
                 <w:szCs w:val="22"/>
                 <w:color w:val="000000"/>
               </w:rPr>
-              <w:t xml:space="preserve">267 (21.4%)</w:t>
+              <w:t xml:space="preserve">293 (20.6%)</w:t>
             </w:r>
           </w:p>
         </w:tc>
@@ -13643,7 +13644,7 @@
                 <w:szCs w:val="22"/>
                 <w:color w:val="000000"/>
               </w:rPr>
-              <w:t xml:space="preserve">24 (1.9%)</w:t>
+              <w:t xml:space="preserve">26 (1.8%)</w:t>
             </w:r>
           </w:p>
         </w:tc>
@@ -13737,7 +13738,7 @@
                 <w:szCs w:val="22"/>
                 <w:color w:val="000000"/>
               </w:rPr>
-              <w:t xml:space="preserve">325 (26.0%)</w:t>
+              <w:t xml:space="preserve">372 (26.2%)</w:t>
             </w:r>
           </w:p>
         </w:tc>
@@ -13831,7 +13832,7 @@
                 <w:szCs w:val="22"/>
                 <w:color w:val="000000"/>
               </w:rPr>
-              <w:t xml:space="preserve">137 (11.0%)</w:t>
+              <w:t xml:space="preserve">162 (11.4%)</w:t>
             </w:r>
           </w:p>
         </w:tc>
@@ -13925,7 +13926,7 @@
                 <w:szCs w:val="22"/>
                 <w:color w:val="000000"/>
               </w:rPr>
-              <w:t xml:space="preserve">417 (33.4%)</w:t>
+              <w:t xml:space="preserve">482 (33.9%)</w:t>
             </w:r>
           </w:p>
         </w:tc>
@@ -14019,7 +14020,7 @@
                 <w:szCs w:val="22"/>
                 <w:color w:val="000000"/>
               </w:rPr>
-              <w:t xml:space="preserve">80 (6.4%)</w:t>
+              <w:t xml:space="preserve">86 (6.1%)</w:t>
             </w:r>
           </w:p>
         </w:tc>
@@ -14113,7 +14114,7 @@
                 <w:szCs w:val="22"/>
                 <w:color w:val="000000"/>
               </w:rPr>
-              <w:t xml:space="preserve">267 (21.4%)</w:t>
+              <w:t xml:space="preserve">293 (20.6%)</w:t>
             </w:r>
           </w:p>
         </w:tc>
@@ -14142,7 +14143,7 @@
                     </pic:cNvPicPr>
                   </pic:nvPicPr>
                   <pic:blipFill>
-                    <a:blip cstate="print" r:embed="rId21"/>
+                    <a:blip cstate="print" r:embed="rId22"/>
                     <a:stretch>
                       <a:fillRect/>
                     </a:stretch>
@@ -14187,7 +14188,7 @@
                     </pic:cNvPicPr>
                   </pic:nvPicPr>
                   <pic:blipFill>
-                    <a:blip cstate="print" r:embed="rId22"/>
+                    <a:blip cstate="print" r:embed="rId23"/>
                     <a:stretch>
                       <a:fillRect/>
                     </a:stretch>

</xml_diff>